<commit_message>
remove former epistat call
</commit_message>
<xml_diff>
--- a/Copenhagen_introsim/SimOb_Rinject09.docx
+++ b/Copenhagen_introsim/SimOb_Rinject09.docx
@@ -311,36 +311,6 @@
         </w:rPr>
         <w:t xml:space="preserve">               scales)</w:t>
       </w:r>
-      <w:r>
-        <w:br/>
-      </w:r>
-      <w:r>
-        <w:br/>
-      </w:r>
-      <w:r>
-        <w:rPr>
-          <w:rStyle w:val="CommentTok"/>
-        </w:rPr>
-        <w:t xml:space="preserve"># Load EpiStats from Github:</w:t>
-      </w:r>
-      <w:r>
-        <w:br/>
-      </w:r>
-      <w:r>
-        <w:rPr>
-          <w:rStyle w:val="CommentTok"/>
-        </w:rPr>
-        <w:t xml:space="preserve"># pacman::p_load_gh("Epiconcept-Paris/EpiStats")</w:t>
-      </w:r>
-      <w:r>
-        <w:br/>
-      </w:r>
-      <w:r>
-        <w:rPr>
-          <w:rStyle w:val="CommentTok"/>
-        </w:rPr>
-        <w:t xml:space="preserve"># pacman::p_load_gh("Epiconcept-Paris/EpiStats@release_1.4-1_2020-04-21")</w:t>
-      </w:r>
     </w:p>
     <w:bookmarkEnd w:id="20"/>
     <w:bookmarkStart w:id="21" w:name="import-your-data"/>
@@ -1824,7 +1794,25 @@
         <w:t xml:space="preserve"> </w:t>
       </w:r>
       <w:r>
-        <w:t xml:space="preserve">of many variables, so that we can do future calculations with them.</w:t>
+        <w:t xml:space="preserve">of many variables, so that we can do future calculations with them in the following injects (some functions will need a specific</w:t>
+      </w:r>
+      <w:r>
+        <w:t xml:space="preserve"> </w:t>
+      </w:r>
+      <w:r>
+        <w:t xml:space="preserve">“</w:t>
+      </w:r>
+      <w:r>
+        <w:t xml:space="preserve">type</w:t>
+      </w:r>
+      <w:r>
+        <w:t xml:space="preserve">”</w:t>
+      </w:r>
+      <w:r>
+        <w:t xml:space="preserve"> </w:t>
+      </w:r>
+      <w:r>
+        <w:t xml:space="preserve">of input).</w:t>
       </w:r>
     </w:p>
     <w:p>
@@ -1832,7 +1820,7 @@
         <w:pStyle w:val="TableCaption"/>
       </w:pPr>
       <w:r>
-        <w:t xml:space="preserve">Table 1_Inject14: Variable types to modify</w:t>
+        <w:t xml:space="preserve">Table 1_Inject 09: Variable types to modify</w:t>
       </w:r>
     </w:p>
     <w:tbl>
@@ -1840,13 +1828,13 @@
         <w:tblStyle w:val="Table"/>
         <w:tblW w:type="pct" w:w="5000"/>
         <w:tblLook w:firstRow="1" w:lastRow="0" w:firstColumn="0" w:lastColumn="0" w:noHBand="0" w:noVBand="0" w:val="0020"/>
-        <w:tblCaption w:val="Table 1_Inject14: Variable types to modify"/>
+        <w:tblCaption w:val="Table 1_Inject 09: Variable types to modify"/>
       </w:tblPr>
       <w:tblGrid>
-        <w:gridCol w:w="1735"/>
-        <w:gridCol w:w="1735"/>
-        <w:gridCol w:w="1735"/>
-        <w:gridCol w:w="2712"/>
+        <w:gridCol w:w="4519"/>
+        <w:gridCol w:w="456"/>
+        <w:gridCol w:w="373"/>
+        <w:gridCol w:w="2570"/>
       </w:tblGrid>
       <w:tr>
         <w:trPr>
@@ -2060,56 +2048,6 @@
               <w:jc w:val="left"/>
             </w:pPr>
             <w:r>
-              <w:t xml:space="preserve">All the food variables</w:t>
-            </w:r>
-          </w:p>
-        </w:tc>
-        <w:tc>
-          <w:tcPr/>
-          <w:p>
-            <w:pPr>
-              <w:pStyle w:val="Compact"/>
-              <w:jc w:val="left"/>
-            </w:pPr>
-            <w:r>
-              <w:t xml:space="preserve">integer</w:t>
-            </w:r>
-          </w:p>
-        </w:tc>
-        <w:tc>
-          <w:tcPr/>
-          <w:p>
-            <w:pPr>
-              <w:pStyle w:val="Compact"/>
-              <w:jc w:val="left"/>
-            </w:pPr>
-            <w:r>
-              <w:t xml:space="preserve">logical</w:t>
-            </w:r>
-          </w:p>
-        </w:tc>
-        <w:tc>
-          <w:tcPr/>
-          <w:p>
-            <w:pPr>
-              <w:pStyle w:val="Compact"/>
-              <w:jc w:val="left"/>
-            </w:pPr>
-            <w:r>
-              <w:t xml:space="preserve">mutate(across()), as.logical()</w:t>
-            </w:r>
-          </w:p>
-        </w:tc>
-      </w:tr>
-      <w:tr>
-        <w:tc>
-          <w:tcPr/>
-          <w:p>
-            <w:pPr>
-              <w:pStyle w:val="Compact"/>
-              <w:jc w:val="left"/>
-            </w:pPr>
-            <w:r>
               <w:t xml:space="preserve">All the food variables representing the amount of specific foods eaten (those finishing with a capital</w:t>
             </w:r>
             <w:r>
@@ -2158,7 +2096,11 @@
           <w:p>
             <w:pPr>
               <w:pStyle w:val="Compact"/>
+              <w:jc w:val="left"/>
             </w:pPr>
+            <w:r>
+              <w:t xml:space="preserve">mutate(across()), as.factor()</w:t>
+            </w:r>
           </w:p>
         </w:tc>
       </w:tr>
@@ -2659,7 +2601,7 @@
         <w:pStyle w:val="Compact"/>
       </w:pPr>
       <w:r>
-        <w:t xml:space="preserve">For the variables that are food items and food doses, we will show you how to first create a vector of names, following by how to the use of</w:t>
+        <w:t xml:space="preserve">For the variables that are food doses, we will show you how to first create a vector of names, following by using</w:t>
       </w:r>
       <w:r>
         <w:t xml:space="preserve"> </w:t>
@@ -2692,6 +2634,15 @@
       </w:r>
       <w:r>
         <w:rPr>
+          <w:rStyle w:val="CommentTok"/>
+        </w:rPr>
+        <w:t xml:space="preserve"># One way of doing it:</w:t>
+      </w:r>
+      <w:r>
+        <w:br/>
+      </w:r>
+      <w:r>
+        <w:rPr>
           <w:rStyle w:val="NormalTok"/>
         </w:rPr>
         <w:t xml:space="preserve">food_dose </w:t>
@@ -2826,6 +2777,18 @@
         <w:br/>
       </w:r>
       <w:r>
+        <w:br/>
+      </w:r>
+      <w:r>
+        <w:rPr>
+          <w:rStyle w:val="CommentTok"/>
+        </w:rPr>
+        <w:t xml:space="preserve"># Another way of doing it:</w:t>
+      </w:r>
+      <w:r>
+        <w:br/>
+      </w:r>
+      <w:r>
         <w:rPr>
           <w:rStyle w:val="NormalTok"/>
         </w:rPr>
@@ -3024,37 +2987,94 @@
         <w:br/>
       </w:r>
       <w:r>
+        <w:br/>
+      </w:r>
+      <w:r>
+        <w:rPr>
+          <w:rStyle w:val="NormalTok"/>
+        </w:rPr>
+        <w:t xml:space="preserve">linelist </w:t>
+      </w:r>
+      <w:r>
+        <w:rPr>
+          <w:rStyle w:val="OtherTok"/>
+        </w:rPr>
+        <w:t xml:space="preserve">&lt;-</w:t>
+      </w:r>
+      <w:r>
+        <w:rPr>
+          <w:rStyle w:val="NormalTok"/>
+        </w:rPr>
+        <w:t xml:space="preserve"> linelist </w:t>
+      </w:r>
+      <w:r>
+        <w:rPr>
+          <w:rStyle w:val="SpecialCharTok"/>
+        </w:rPr>
+        <w:t xml:space="preserve">%&gt;%</w:t>
+      </w:r>
+      <w:r>
+        <w:rPr>
+          <w:rStyle w:val="NormalTok"/>
+        </w:rPr>
+        <w:t xml:space="preserve"> </w:t>
+      </w:r>
+      <w:r>
+        <w:br/>
+      </w:r>
+      <w:r>
+        <w:rPr>
+          <w:rStyle w:val="NormalTok"/>
+        </w:rPr>
+        <w:t xml:space="preserve">  dplyr</w:t>
+      </w:r>
+      <w:r>
+        <w:rPr>
+          <w:rStyle w:val="SpecialCharTok"/>
+        </w:rPr>
+        <w:t xml:space="preserve">::</w:t>
+      </w:r>
+      <w:r>
+        <w:rPr>
+          <w:rStyle w:val="FunctionTok"/>
+        </w:rPr>
+        <w:t xml:space="preserve">mutate</w:t>
+      </w:r>
+      <w:r>
+        <w:rPr>
+          <w:rStyle w:val="NormalTok"/>
+        </w:rPr>
+        <w:t xml:space="preserve">(</w:t>
+      </w:r>
+      <w:r>
+        <w:br/>
+      </w:r>
+      <w:r>
+        <w:rPr>
+          <w:rStyle w:val="NormalTok"/>
+        </w:rPr>
+        <w:t xml:space="preserve">    </w:t>
+      </w:r>
+      <w:r>
         <w:rPr>
           <w:rStyle w:val="CommentTok"/>
         </w:rPr>
-        <w:t xml:space="preserve"># Create a vecor with all food items. To do this, we can remove the capital D of food_dose by using gsub() to replace the pattern "D" by nothing ("").</w:t>
-      </w:r>
-      <w:r>
-        <w:br/>
-      </w:r>
-      <w:r>
-        <w:rPr>
-          <w:rStyle w:val="NormalTok"/>
-        </w:rPr>
-        <w:t xml:space="preserve">food_items </w:t>
-      </w:r>
-      <w:r>
-        <w:rPr>
-          <w:rStyle w:val="OtherTok"/>
-        </w:rPr>
-        <w:t xml:space="preserve">&lt;-</w:t>
-      </w:r>
-      <w:r>
-        <w:rPr>
-          <w:rStyle w:val="NormalTok"/>
-        </w:rPr>
-        <w:t xml:space="preserve"> </w:t>
+        <w:t xml:space="preserve"># food dose variables</w:t>
+      </w:r>
+      <w:r>
+        <w:br/>
+      </w:r>
+      <w:r>
+        <w:rPr>
+          <w:rStyle w:val="NormalTok"/>
+        </w:rPr>
+        <w:t xml:space="preserve">    </w:t>
       </w:r>
       <w:r>
         <w:rPr>
           <w:rStyle w:val="FunctionTok"/>
         </w:rPr>
-        <w:t xml:space="preserve">gsub</w:t>
+        <w:t xml:space="preserve">across</w:t>
       </w:r>
       <w:r>
         <w:rPr>
@@ -3064,273 +3084,27 @@
       </w:r>
       <w:r>
         <w:rPr>
-          <w:rStyle w:val="StringTok"/>
-        </w:rPr>
-        <w:t xml:space="preserve">"D"</w:t>
-      </w:r>
-      <w:r>
-        <w:rPr>
-          <w:rStyle w:val="NormalTok"/>
-        </w:rPr>
-        <w:t xml:space="preserve">, </w:t>
-      </w:r>
-      <w:r>
-        <w:rPr>
-          <w:rStyle w:val="StringTok"/>
-        </w:rPr>
-        <w:t xml:space="preserve">""</w:t>
-      </w:r>
-      <w:r>
-        <w:rPr>
-          <w:rStyle w:val="NormalTok"/>
-        </w:rPr>
-        <w:t xml:space="preserve">, food_dose)</w:t>
-      </w:r>
-      <w:r>
-        <w:br/>
-      </w:r>
-      <w:r>
-        <w:rPr>
-          <w:rStyle w:val="CommentTok"/>
-        </w:rPr>
-        <w:t xml:space="preserve"># Add variable "meal"</w:t>
-      </w:r>
-      <w:r>
-        <w:br/>
-      </w:r>
-      <w:r>
-        <w:rPr>
-          <w:rStyle w:val="NormalTok"/>
-        </w:rPr>
-        <w:t xml:space="preserve">food_items </w:t>
-      </w:r>
-      <w:r>
-        <w:rPr>
-          <w:rStyle w:val="OtherTok"/>
-        </w:rPr>
-        <w:t xml:space="preserve">&lt;-</w:t>
-      </w:r>
-      <w:r>
-        <w:rPr>
-          <w:rStyle w:val="NormalTok"/>
-        </w:rPr>
-        <w:t xml:space="preserve"> </w:t>
-      </w:r>
-      <w:r>
-        <w:rPr>
           <w:rStyle w:val="FunctionTok"/>
         </w:rPr>
-        <w:t xml:space="preserve">c</w:t>
-      </w:r>
-      <w:r>
-        <w:rPr>
-          <w:rStyle w:val="NormalTok"/>
-        </w:rPr>
-        <w:t xml:space="preserve">(food_items, </w:t>
-      </w:r>
-      <w:r>
-        <w:rPr>
-          <w:rStyle w:val="StringTok"/>
-        </w:rPr>
-        <w:t xml:space="preserve">"meal"</w:t>
-      </w:r>
-      <w:r>
-        <w:rPr>
-          <w:rStyle w:val="NormalTok"/>
-        </w:rPr>
-        <w:t xml:space="preserve">) </w:t>
-      </w:r>
-      <w:r>
-        <w:br/>
-      </w:r>
-      <w:r>
-        <w:br/>
-      </w:r>
-      <w:r>
-        <w:br/>
-      </w:r>
-      <w:r>
-        <w:rPr>
-          <w:rStyle w:val="NormalTok"/>
-        </w:rPr>
-        <w:t xml:space="preserve">linelist </w:t>
-      </w:r>
-      <w:r>
-        <w:rPr>
-          <w:rStyle w:val="OtherTok"/>
-        </w:rPr>
-        <w:t xml:space="preserve">&lt;-</w:t>
-      </w:r>
-      <w:r>
-        <w:rPr>
-          <w:rStyle w:val="NormalTok"/>
-        </w:rPr>
-        <w:t xml:space="preserve"> linelist </w:t>
+        <w:t xml:space="preserve">all_of</w:t>
+      </w:r>
+      <w:r>
+        <w:rPr>
+          <w:rStyle w:val="NormalTok"/>
+        </w:rPr>
+        <w:t xml:space="preserve">(food_dose), </w:t>
       </w:r>
       <w:r>
         <w:rPr>
           <w:rStyle w:val="SpecialCharTok"/>
         </w:rPr>
-        <w:t xml:space="preserve">%&gt;%</w:t>
-      </w:r>
-      <w:r>
-        <w:rPr>
-          <w:rStyle w:val="NormalTok"/>
-        </w:rPr>
-        <w:t xml:space="preserve"> </w:t>
-      </w:r>
-      <w:r>
-        <w:br/>
-      </w:r>
-      <w:r>
-        <w:rPr>
-          <w:rStyle w:val="NormalTok"/>
-        </w:rPr>
-        <w:t xml:space="preserve">  dplyr</w:t>
-      </w:r>
-      <w:r>
-        <w:rPr>
-          <w:rStyle w:val="SpecialCharTok"/>
-        </w:rPr>
-        <w:t xml:space="preserve">::</w:t>
+        <w:t xml:space="preserve">~</w:t>
       </w:r>
       <w:r>
         <w:rPr>
           <w:rStyle w:val="FunctionTok"/>
         </w:rPr>
-        <w:t xml:space="preserve">mutate</w:t>
-      </w:r>
-      <w:r>
-        <w:rPr>
-          <w:rStyle w:val="NormalTok"/>
-        </w:rPr>
-        <w:t xml:space="preserve">(</w:t>
-      </w:r>
-      <w:r>
-        <w:br/>
-      </w:r>
-      <w:r>
-        <w:rPr>
-          <w:rStyle w:val="NormalTok"/>
-        </w:rPr>
-        <w:t xml:space="preserve">    </w:t>
-      </w:r>
-      <w:r>
-        <w:rPr>
-          <w:rStyle w:val="CommentTok"/>
-        </w:rPr>
-        <w:t xml:space="preserve"># food dose variables</w:t>
-      </w:r>
-      <w:r>
-        <w:br/>
-      </w:r>
-      <w:r>
-        <w:rPr>
-          <w:rStyle w:val="NormalTok"/>
-        </w:rPr>
-        <w:t xml:space="preserve">    </w:t>
-      </w:r>
-      <w:r>
-        <w:rPr>
-          <w:rStyle w:val="FunctionTok"/>
-        </w:rPr>
-        <w:t xml:space="preserve">across</w:t>
-      </w:r>
-      <w:r>
-        <w:rPr>
-          <w:rStyle w:val="NormalTok"/>
-        </w:rPr>
-        <w:t xml:space="preserve">(</w:t>
-      </w:r>
-      <w:r>
-        <w:rPr>
-          <w:rStyle w:val="FunctionTok"/>
-        </w:rPr>
-        <w:t xml:space="preserve">all_of</w:t>
-      </w:r>
-      <w:r>
-        <w:rPr>
-          <w:rStyle w:val="NormalTok"/>
-        </w:rPr>
-        <w:t xml:space="preserve">(food_dose), </w:t>
-      </w:r>
-      <w:r>
-        <w:rPr>
-          <w:rStyle w:val="SpecialCharTok"/>
-        </w:rPr>
-        <w:t xml:space="preserve">~</w:t>
-      </w:r>
-      <w:r>
-        <w:rPr>
-          <w:rStyle w:val="FunctionTok"/>
-        </w:rPr>
         <w:t xml:space="preserve">as.factor</w:t>
-      </w:r>
-      <w:r>
-        <w:rPr>
-          <w:rStyle w:val="NormalTok"/>
-        </w:rPr>
-        <w:t xml:space="preserve">(.)),</w:t>
-      </w:r>
-      <w:r>
-        <w:br/>
-      </w:r>
-      <w:r>
-        <w:rPr>
-          <w:rStyle w:val="NormalTok"/>
-        </w:rPr>
-        <w:t xml:space="preserve">    </w:t>
-      </w:r>
-      <w:r>
-        <w:rPr>
-          <w:rStyle w:val="CommentTok"/>
-        </w:rPr>
-        <w:t xml:space="preserve"># food items variables</w:t>
-      </w:r>
-      <w:r>
-        <w:br/>
-      </w:r>
-      <w:r>
-        <w:rPr>
-          <w:rStyle w:val="NormalTok"/>
-        </w:rPr>
-        <w:t xml:space="preserve">    </w:t>
-      </w:r>
-      <w:r>
-        <w:rPr>
-          <w:rStyle w:val="FunctionTok"/>
-        </w:rPr>
-        <w:t xml:space="preserve">across</w:t>
-      </w:r>
-      <w:r>
-        <w:rPr>
-          <w:rStyle w:val="NormalTok"/>
-        </w:rPr>
-        <w:t xml:space="preserve">(</w:t>
-      </w:r>
-      <w:r>
-        <w:rPr>
-          <w:rStyle w:val="FunctionTok"/>
-        </w:rPr>
-        <w:t xml:space="preserve">all_of</w:t>
-      </w:r>
-      <w:r>
-        <w:rPr>
-          <w:rStyle w:val="NormalTok"/>
-        </w:rPr>
-        <w:t xml:space="preserve">(food_items), </w:t>
-      </w:r>
-      <w:r>
-        <w:rPr>
-          <w:rStyle w:val="SpecialCharTok"/>
-        </w:rPr>
-        <w:t xml:space="preserve">~</w:t>
-      </w:r>
-      <w:r>
-        <w:rPr>
-          <w:rStyle w:val="FunctionTok"/>
-        </w:rPr>
-        <w:t xml:space="preserve">as.logical</w:t>
       </w:r>
       <w:r>
         <w:rPr>
@@ -4346,7 +4120,7 @@
         <w:pStyle w:val="FirstParagraph"/>
       </w:pPr>
       <w:r>
-        <w:t xml:space="preserve">Save the cleaned data set before proceeding with using your case definition to identify cases in your dataset.</w:t>
+        <w:t xml:space="preserve">Save the cleaned data set before proceeding with using your case definition to identify cases in your dataset. Use the .rds format, as it preserves column classes. This ensures you will have only minimal cleaning to do after importing the data into R at the next inject.</w:t>
       </w:r>
     </w:p>
     <w:p>
@@ -4444,7 +4218,7 @@
         <w:rPr>
           <w:rStyle w:val="StringTok"/>
         </w:rPr>
-        <w:t xml:space="preserve">"Copenhagen_clean.xlsx"</w:t>
+        <w:t xml:space="preserve">"Copenhagen_clean1.rds"</w:t>
       </w:r>
       <w:r>
         <w:rPr>

</xml_diff>